<commit_message>
add script switch weapon
</commit_message>
<xml_diff>
--- a/DATN.docx
+++ b/DATN.docx
@@ -1310,14 +1310,9 @@
       <w:r>
         <w:rPr>
           <w:szCs w:val="26"/>
-        </w:rPr>
-        <w:t>6</w:t>
-      </w:r>
-      <w:r>
-        <w:rPr>
-          <w:szCs w:val="26"/>
-        </w:rPr>
-        <w:t>2</w:t>
+          <w:lang w:val="da-DK"/>
+        </w:rPr>
+        <w:t>62</w:t>
       </w:r>
       <w:r>
         <w:rPr>
@@ -1329,6 +1324,7 @@
       <w:r>
         <w:rPr>
           <w:szCs w:val="26"/>
+          <w:lang w:val="da-DK"/>
         </w:rPr>
         <w:t>1</w:t>
       </w:r>
@@ -1464,9 +1460,13 @@
         <w:jc w:val="left"/>
         <w:rPr>
           <w:color w:val="000000" w:themeColor="text1"/>
-        </w:rPr>
-      </w:pPr>
-      <w:r>
+          <w:lang w:val="da-DK"/>
+        </w:rPr>
+      </w:pPr>
+      <w:r>
+        <w:rPr>
+          <w:lang w:val="da-DK"/>
+        </w:rPr>
         <w:t>Quy trình giao đồ án tốt nghiệp khoa Công nghệ thông tin Đại học Thủy Lợi (2021)</w:t>
       </w:r>
     </w:p>
@@ -2876,12 +2876,14 @@
                 <w:b/>
                 <w:bCs/>
                 <w:szCs w:val="26"/>
+                <w:lang w:val="da-DK"/>
               </w:rPr>
             </w:pPr>
             <w:r>
               <w:rPr>
                 <w:b/>
                 <w:bCs/>
+                <w:lang w:val="da-DK"/>
               </w:rPr>
               <w:t xml:space="preserve">          </w:t>
             </w:r>
@@ -2890,6 +2892,7 @@
                 <w:b/>
                 <w:bCs/>
                 <w:szCs w:val="26"/>
+                <w:lang w:val="da-DK"/>
               </w:rPr>
               <w:t>Trưởng Bộ môn</w:t>
             </w:r>
@@ -2900,12 +2903,14 @@
               <w:rPr>
                 <w:i/>
                 <w:iCs/>
+                <w:lang w:val="da-DK"/>
               </w:rPr>
             </w:pPr>
             <w:r>
               <w:rPr>
                 <w:i/>
                 <w:iCs/>
+                <w:lang w:val="da-DK"/>
               </w:rPr>
               <w:t xml:space="preserve">         (Ký và ghi rõ Họ tên)</w:t>
             </w:r>
@@ -4779,6 +4784,9 @@
         <w:spacing w:line="360" w:lineRule="auto"/>
         <w:ind w:firstLine="720"/>
         <w:jc w:val="both"/>
+        <w:rPr>
+          <w:lang w:val="vi-VN"/>
+        </w:rPr>
       </w:pPr>
       <w:r>
         <w:t>Em cũng xin chân thành cảm ơn lãnh đạo trường Đại học Thủy lợi, khoa Công nghệ thông tin và Bộ môn đã tạo điều kiện thuận lợi để em có thể học tập và rèn luyện trong suốt quãng thời gian vừa qua.</w:t>
@@ -6852,6 +6860,9 @@
     <w:p>
       <w:pPr>
         <w:pStyle w:val="Content"/>
+        <w:rPr>
+          <w:lang w:val="vi-VN"/>
+        </w:rPr>
       </w:pPr>
       <w:r>
         <w:fldChar w:fldCharType="end"/>
@@ -7119,6 +7130,9 @@
     <w:p>
       <w:pPr>
         <w:pStyle w:val="Content"/>
+        <w:rPr>
+          <w:lang w:val="vi-VN"/>
+        </w:rPr>
       </w:pPr>
     </w:p>
     <w:p>
@@ -7139,6 +7153,9 @@
     <w:p>
       <w:pPr>
         <w:pStyle w:val="Content"/>
+        <w:rPr>
+          <w:lang w:val="vi-VN"/>
+        </w:rPr>
         <w:sectPr>
           <w:footerReference w:type="default" r:id="rId20"/>
           <w:pgSz w:w="11907" w:h="16839" w:code="9"/>
@@ -7885,7 +7902,7 @@
           <w:szCs w:val="28"/>
         </w:rPr>
         <w:drawing>
-          <wp:inline distT="0" distB="0" distL="0" distR="0" wp14:anchorId="76ACA529" wp14:editId="20E9B7FA">
+          <wp:inline distT="0" distB="0" distL="0" distR="0" wp14:anchorId="76ACA529" wp14:editId="55A811B6">
             <wp:extent cx="3498790" cy="1288656"/>
             <wp:effectExtent l="0" t="0" r="6985" b="6985"/>
             <wp:docPr id="566299835" name="Picture 566299835"/>
@@ -9031,7 +9048,7 @@
         <w:rPr>
           <w:rFonts w:eastAsia="Times New Roman"/>
         </w:rPr>
-        <w:t>Console:</w:t>
+        <w:t>Console</w:t>
       </w:r>
       <w:bookmarkEnd w:id="29"/>
     </w:p>
@@ -9252,10 +9269,7 @@
       </w:pPr>
       <w:bookmarkStart w:id="32" w:name="_Toc138501120"/>
       <w:r>
-        <w:t xml:space="preserve">. </w:t>
-      </w:r>
-      <w:r>
-        <w:t>Xây dựng biểu đồ Usecase</w:t>
+        <w:t>. Xây dựng biểu đồ Usecase</w:t>
       </w:r>
       <w:bookmarkEnd w:id="32"/>
     </w:p>
@@ -9985,36 +9999,25 @@
         <w:rPr>
           <w:rFonts w:hint="eastAsia"/>
           <w:snapToGrid w:val="0"/>
-          <w:lang w:val="fr-FR"/>
         </w:rPr>
         <w:t>Đ</w:t>
       </w:r>
       <w:r>
         <w:rPr>
           <w:snapToGrid w:val="0"/>
-          <w:lang w:val="fr-FR"/>
-        </w:rPr>
-        <w:t>TN/LVTN</w:t>
-      </w:r>
-      <w:r>
-        <w:rPr>
-          <w:snapToGrid w:val="0"/>
-          <w:lang w:val="fr-FR"/>
-        </w:rPr>
-        <w:t xml:space="preserve"> </w:t>
+        </w:rPr>
+        <w:t xml:space="preserve">TN/LVTN </w:t>
       </w:r>
       <w:r>
         <w:rPr>
           <w:rFonts w:hint="eastAsia"/>
           <w:snapToGrid w:val="0"/>
-          <w:lang w:val="fr-FR"/>
         </w:rPr>
         <w:t>đư</w:t>
       </w:r>
       <w:r>
         <w:rPr>
           <w:snapToGrid w:val="0"/>
-          <w:lang w:val="fr-FR"/>
         </w:rPr>
         <w:t xml:space="preserve">ợc </w:t>
       </w:r>
@@ -10023,35 +10026,18 @@
           <w:b/>
           <w:snapToGrid w:val="0"/>
           <w:u w:val="single"/>
-          <w:lang w:val="fr-FR"/>
         </w:rPr>
         <w:t>in 2 mặt</w:t>
       </w:r>
       <w:r>
         <w:rPr>
           <w:snapToGrid w:val="0"/>
-          <w:lang w:val="fr-FR"/>
-        </w:rPr>
-        <w:t xml:space="preserve"> </w:t>
+        </w:rPr>
+        <w:t xml:space="preserve"> trên giấy trắng khổ A4 (210 x 297mm)</w:t>
       </w:r>
       <w:r>
         <w:rPr>
           <w:snapToGrid w:val="0"/>
-          <w:lang w:val="fr-FR"/>
-        </w:rPr>
-        <w:t xml:space="preserve">trên </w:t>
-      </w:r>
-      <w:r>
-        <w:rPr>
-          <w:snapToGrid w:val="0"/>
-          <w:lang w:val="fr-FR"/>
-        </w:rPr>
-        <w:t>giấy trắng khổ A4 (210 x 297mm)</w:t>
-      </w:r>
-      <w:r>
-        <w:rPr>
-          <w:snapToGrid w:val="0"/>
-          <w:lang w:val="fr-FR"/>
         </w:rPr>
         <w:t xml:space="preserve"> và </w:t>
       </w:r>
@@ -10060,7 +10046,6 @@
           <w:b/>
           <w:snapToGrid w:val="0"/>
           <w:u w:val="single"/>
-          <w:lang w:val="fr-FR"/>
         </w:rPr>
         <w:t>đóng bìa mềm, gáy dán keo</w:t>
       </w:r>
@@ -10240,11 +10225,11 @@
         <w:br w:type="page"/>
       </w:r>
     </w:p>
+    <w:bookmarkStart w:id="38" w:name="_Toc168092056"/>
     <w:p>
       <w:pPr>
         <w:pStyle w:val="Heading1"/>
       </w:pPr>
-      <w:bookmarkStart w:id="38" w:name="_Toc168092056"/>
       <w:r>
         <w:rPr>
           <w:noProof/>
@@ -10704,11 +10689,11 @@
         <w:t xml:space="preserve"> </w:t>
       </w:r>
     </w:p>
+    <w:bookmarkStart w:id="41" w:name="_Toc168092059"/>
     <w:p>
       <w:pPr>
         <w:pStyle w:val="Heading2"/>
       </w:pPr>
-      <w:bookmarkStart w:id="41" w:name="_Toc168092059"/>
       <w:r>
         <w:rPr>
           <w:noProof/>
@@ -10815,11 +10800,11 @@
       </w:r>
       <w:bookmarkEnd w:id="41"/>
     </w:p>
+    <w:bookmarkStart w:id="42" w:name="_Toc168092060"/>
     <w:p>
       <w:pPr>
         <w:pStyle w:val="Heading3"/>
       </w:pPr>
-      <w:bookmarkStart w:id="42" w:name="_Toc168092060"/>
       <w:r>
         <w:rPr>
           <w:noProof/>
@@ -11336,7 +11321,11 @@
           </mc:Choice>
           <mc:Fallback>
             <w:pict>
-              <v:shape w14:anchorId="70486BF3" id="Text Box 47" o:spid="_x0000_s1032" type="#_x0000_t202" style="width:453.6pt;height:171.05pt;visibility:visible;mso-wrap-style:square;mso-left-percent:-10001;mso-top-percent:-10001;mso-position-horizontal:absolute;mso-position-horizontal-relative:char;mso-position-vertical:absolute;mso-position-vertical-relative:line;mso-left-percent:-10001;mso-top-percent:-10001;v-text-anchor:top" o:gfxdata="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" stroked="f">
+              <v:shapetype w14:anchorId="70486BF3" id="_x0000_t202" coordsize="21600,21600" o:spt="202" path="m,l,21600r21600,l21600,xe">
+                <v:stroke joinstyle="miter"/>
+                <v:path gradientshapeok="t" o:connecttype="rect"/>
+              </v:shapetype>
+              <v:shape id="Text Box 47" o:spid="_x0000_s1032" type="#_x0000_t202" style="width:453.6pt;height:171.05pt;visibility:visible;mso-wrap-style:square;mso-left-percent:-10001;mso-top-percent:-10001;mso-position-horizontal:absolute;mso-position-horizontal-relative:char;mso-position-vertical:absolute;mso-position-vertical-relative:line;mso-left-percent:-10001;mso-top-percent:-10001;v-text-anchor:top" o:gfxdata="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" stroked="f">
                 <v:textbox>
                   <w:txbxContent>
                     <w:p>
@@ -13846,7 +13835,7 @@
                                     </pic:cNvPicPr>
                                   </pic:nvPicPr>
                                   <pic:blipFill>
-                                    <a:blip r:embed="rId10"/>
+                                    <a:blip r:embed="rId31"/>
                                     <a:stretch>
                                       <a:fillRect/>
                                     </a:stretch>
@@ -14450,8 +14439,8 @@
                             <w:pPr>
                               <w:pStyle w:val="Caption"/>
                             </w:pPr>
-                            <w:bookmarkStart w:id="55" w:name="_Ref313167332"/>
-                            <w:bookmarkStart w:id="56" w:name="_Toc405384699"/>
+                            <w:bookmarkStart w:id="53" w:name="_Ref313167332"/>
+                            <w:bookmarkStart w:id="54" w:name="_Toc405384699"/>
                             <w:r>
                               <w:t xml:space="preserve">Bảng </w:t>
                             </w:r>
@@ -14500,7 +14489,7 @@
                               </w:rPr>
                               <w:fldChar w:fldCharType="end"/>
                             </w:r>
-                            <w:bookmarkEnd w:id="55"/>
+                            <w:bookmarkEnd w:id="53"/>
                             <w:r>
                               <w:t xml:space="preserve"> Tóm tắt các kiểu định </w:t>
                             </w:r>
@@ -14510,7 +14499,7 @@
                             <w:r>
                               <w:t xml:space="preserve"> (style) cho các đề mục</w:t>
                             </w:r>
-                            <w:bookmarkEnd w:id="56"/>
+                            <w:bookmarkEnd w:id="54"/>
                           </w:p>
                           <w:tbl>
                             <w:tblPr>
@@ -16633,8 +16622,8 @@
                       <w:pPr>
                         <w:pStyle w:val="Caption"/>
                       </w:pPr>
-                      <w:bookmarkStart w:id="57" w:name="_Ref313167332"/>
-                      <w:bookmarkStart w:id="58" w:name="_Toc405384699"/>
+                      <w:bookmarkStart w:id="55" w:name="_Ref313167332"/>
+                      <w:bookmarkStart w:id="56" w:name="_Toc405384699"/>
                       <w:r>
                         <w:t xml:space="preserve">Bảng </w:t>
                       </w:r>
@@ -16683,7 +16672,7 @@
                         </w:rPr>
                         <w:fldChar w:fldCharType="end"/>
                       </w:r>
-                      <w:bookmarkEnd w:id="57"/>
+                      <w:bookmarkEnd w:id="55"/>
                       <w:r>
                         <w:t xml:space="preserve"> Tóm tắt các kiểu định </w:t>
                       </w:r>
@@ -16693,7 +16682,7 @@
                       <w:r>
                         <w:t xml:space="preserve"> (style) cho các đề mục</w:t>
                       </w:r>
-                      <w:bookmarkEnd w:id="58"/>
+                      <w:bookmarkEnd w:id="56"/>
                     </w:p>
                     <w:tbl>
                       <w:tblPr>
@@ -19059,8 +19048,14 @@
     <w:p>
       <w:pPr>
         <w:pStyle w:val="Content"/>
-      </w:pPr>
-      <w:r>
+        <w:rPr>
+          <w:lang w:val="fr-FR"/>
+        </w:rPr>
+      </w:pPr>
+      <w:r>
+        <w:rPr>
+          <w:lang w:val="fr-FR"/>
+        </w:rPr>
         <w:t>Ví dụ:</w:t>
       </w:r>
     </w:p>
@@ -19068,6 +19063,9 @@
       <w:pPr>
         <w:pStyle w:val="Caption"/>
         <w:jc w:val="right"/>
+        <w:rPr>
+          <w:lang w:val="fr-FR"/>
+        </w:rPr>
       </w:pPr>
       <m:oMath>
         <m:f>
@@ -19108,7 +19106,20 @@
                   <w:rPr>
                     <w:rFonts w:ascii="Cambria Math" w:hAnsi="Cambria Math"/>
                   </w:rPr>
-                  <m:t>g.H</m:t>
+                  <m:t>g</m:t>
+                </m:r>
+                <m:r>
+                  <w:rPr>
+                    <w:rFonts w:ascii="Cambria Math" w:hAnsi="Cambria Math"/>
+                    <w:lang w:val="fr-FR"/>
+                  </w:rPr>
+                  <m:t>.</m:t>
+                </m:r>
+                <m:r>
+                  <w:rPr>
+                    <w:rFonts w:ascii="Cambria Math" w:hAnsi="Cambria Math"/>
+                  </w:rPr>
+                  <m:t>H</m:t>
                 </m:r>
               </m:e>
             </m:rad>
@@ -19117,6 +19128,7 @@
         <m:r>
           <w:rPr>
             <w:rFonts w:ascii="Cambria Math" w:hAnsi="Cambria Math"/>
+            <w:lang w:val="fr-FR"/>
           </w:rPr>
           <m:t>=</m:t>
         </m:r>
@@ -19135,6 +19147,7 @@
             <m:r>
               <w:rPr>
                 <w:rFonts w:ascii="Cambria Math" w:hAnsi="Cambria Math"/>
+                <w:lang w:val="fr-FR"/>
               </w:rPr>
               <m:t>0,067</m:t>
             </m:r>
@@ -19167,8 +19180,22 @@
         <m:r>
           <w:rPr>
             <w:rFonts w:ascii="Cambria Math" w:hAnsi="Cambria Math"/>
+            <w:lang w:val="fr-FR"/>
           </w:rPr>
-          <m:t xml:space="preserve"> . ξ.</m:t>
+          <m:t xml:space="preserve"> . </m:t>
+        </m:r>
+        <m:r>
+          <w:rPr>
+            <w:rFonts w:ascii="Cambria Math" w:hAnsi="Cambria Math"/>
+          </w:rPr>
+          <m:t>ξ</m:t>
+        </m:r>
+        <m:r>
+          <w:rPr>
+            <w:rFonts w:ascii="Cambria Math" w:hAnsi="Cambria Math"/>
+            <w:lang w:val="fr-FR"/>
+          </w:rPr>
+          <m:t>.</m:t>
         </m:r>
         <m:func>
           <m:funcPr>
@@ -19191,6 +19218,7 @@
             <m:r>
               <w:rPr>
                 <w:rFonts w:ascii="Cambria Math" w:hAnsi="Cambria Math"/>
+                <w:lang w:val="fr-FR"/>
               </w:rPr>
               <m:t>(-4,75.</m:t>
             </m:r>
@@ -19248,6 +19276,7 @@
             <m:r>
               <w:rPr>
                 <w:rFonts w:ascii="Cambria Math" w:hAnsi="Cambria Math"/>
+                <w:lang w:val="fr-FR"/>
               </w:rPr>
               <m:t>.</m:t>
             </m:r>
@@ -19266,6 +19295,7 @@
                 <m:r>
                   <w:rPr>
                     <w:rFonts w:ascii="Cambria Math" w:hAnsi="Cambria Math"/>
+                    <w:lang w:val="fr-FR"/>
                   </w:rPr>
                   <m:t>1</m:t>
                 </m:r>
@@ -19285,6 +19315,7 @@
         <m:r>
           <w:rPr>
             <w:rFonts w:ascii="Cambria Math" w:hAnsi="Cambria Math"/>
+            <w:lang w:val="fr-FR"/>
           </w:rPr>
           <m:t xml:space="preserve">. </m:t>
         </m:r>
@@ -19303,6 +19334,7 @@
             <m:r>
               <w:rPr>
                 <w:rFonts w:ascii="Cambria Math" w:hAnsi="Cambria Math"/>
+                <w:lang w:val="fr-FR"/>
               </w:rPr>
               <m:t>1</m:t>
             </m:r>
@@ -19347,26 +19379,42 @@
         <m:r>
           <w:rPr>
             <w:rFonts w:ascii="Cambria Math" w:hAnsi="Cambria Math"/>
+            <w:lang w:val="fr-FR"/>
           </w:rPr>
           <m:t>)</m:t>
         </m:r>
       </m:oMath>
       <w:r>
+        <w:rPr>
+          <w:lang w:val="fr-FR"/>
+        </w:rPr>
         <w:t xml:space="preserve">            </w:t>
       </w:r>
       <w:r>
+        <w:rPr>
+          <w:lang w:val="fr-FR"/>
+        </w:rPr>
         <w:t xml:space="preserve">                           </w:t>
       </w:r>
       <w:r>
+        <w:rPr>
+          <w:lang w:val="fr-FR"/>
+        </w:rPr>
         <w:t xml:space="preserve">   </w:t>
       </w:r>
       <w:r>
+        <w:rPr>
+          <w:lang w:val="fr-FR"/>
+        </w:rPr>
         <w:t xml:space="preserve"> (</w:t>
       </w:r>
       <w:r>
         <w:fldChar w:fldCharType="begin"/>
       </w:r>
       <w:r>
+        <w:rPr>
+          <w:lang w:val="fr-FR"/>
+        </w:rPr>
         <w:instrText xml:space="preserve"> STYLEREF 1 \s </w:instrText>
       </w:r>
       <w:r>
@@ -19375,6 +19423,7 @@
       <w:r>
         <w:rPr>
           <w:noProof/>
+          <w:lang w:val="fr-FR"/>
         </w:rPr>
         <w:t>2</w:t>
       </w:r>
@@ -19385,12 +19434,18 @@
         <w:fldChar w:fldCharType="end"/>
       </w:r>
       <w:r>
+        <w:rPr>
+          <w:lang w:val="fr-FR"/>
+        </w:rPr>
         <w:noBreakHyphen/>
       </w:r>
       <w:r>
         <w:fldChar w:fldCharType="begin"/>
       </w:r>
       <w:r>
+        <w:rPr>
+          <w:lang w:val="fr-FR"/>
+        </w:rPr>
         <w:instrText xml:space="preserve"> SEQ Equation \* ARABIC \s 1 </w:instrText>
       </w:r>
       <w:r>
@@ -19399,6 +19454,7 @@
       <w:r>
         <w:rPr>
           <w:noProof/>
+          <w:lang w:val="fr-FR"/>
         </w:rPr>
         <w:t>1</w:t>
       </w:r>
@@ -19409,24 +19465,46 @@
         <w:fldChar w:fldCharType="end"/>
       </w:r>
       <w:r>
+        <w:rPr>
+          <w:lang w:val="fr-FR"/>
+        </w:rPr>
         <w:t>)</w:t>
       </w:r>
     </w:p>
     <w:p>
       <w:pPr>
         <w:pStyle w:val="Content"/>
-      </w:pPr>
-      <w:r>
+        <w:rPr>
+          <w:lang w:val="fr-FR"/>
+        </w:rPr>
+      </w:pPr>
+      <w:r>
+        <w:rPr>
+          <w:lang w:val="fr-FR"/>
+        </w:rPr>
         <w:t>Trong đó: H là chiều cao sóng đều (m); R</w:t>
       </w:r>
       <w:r>
         <w:rPr>
           <w:vertAlign w:val="subscript"/>
+          <w:lang w:val="fr-FR"/>
         </w:rPr>
         <w:t>c</w:t>
       </w:r>
       <w:r>
-        <w:t xml:space="preserve"> độ cao lưu không tính từ mực nước thí nghiệm đến đỉnh đê; g gia tốc trọng trường; ξ chỉ số Iribarren được tính toán từ chu kỳ đỉnh T; </w:t>
+        <w:rPr>
+          <w:lang w:val="fr-FR"/>
+        </w:rPr>
+        <w:t xml:space="preserve"> độ cao lưu không tính từ mực nước thí nghiệm đến đỉnh đê; g gia tốc trọng trường; </w:t>
+      </w:r>
+      <w:r>
+        <w:t>ξ</w:t>
+      </w:r>
+      <w:r>
+        <w:rPr>
+          <w:lang w:val="fr-FR"/>
+        </w:rPr>
+        <w:t xml:space="preserve"> chỉ số Iribarren được tính toán từ chu kỳ đỉnh T; </w:t>
       </w:r>
       <w:r>
         <w:sym w:font="Symbol" w:char="F067"/>
@@ -19434,39 +19512,58 @@
       <w:r>
         <w:rPr>
           <w:vertAlign w:val="subscript"/>
+          <w:lang w:val="fr-FR"/>
         </w:rPr>
         <w:t>v</w:t>
       </w:r>
       <w:r>
+        <w:rPr>
+          <w:lang w:val="fr-FR"/>
+        </w:rPr>
         <w:t xml:space="preserve"> là hệ số ảnh hưởng tổng hợp của tường</w:t>
       </w:r>
     </w:p>
     <w:p>
       <w:pPr>
         <w:pStyle w:val="Content"/>
-      </w:pPr>
-      <w:r>
-        <w:t xml:space="preserve">Khi có ký hiệu mới xuất hiện lần đầu tiên thì phải có giải thích và đơn vị tính đi kèm ngay </w:t>
-      </w:r>
-      <w:r>
-        <w:t>sau</w:t>
-      </w:r>
-      <w:r>
-        <w:t xml:space="preserve"> phương trình có ký hiệu đó. Nếu cần thiết, danh mục của tất cả các ký hiệu, chữ viết tắt và </w:t>
-      </w:r>
-      <w:r>
+        <w:rPr>
+          <w:lang w:val="fr-FR"/>
+        </w:rPr>
+      </w:pPr>
+      <w:r>
+        <w:rPr>
+          <w:lang w:val="fr-FR"/>
+        </w:rPr>
+        <w:t xml:space="preserve">Khi có ký hiệu mới xuất hiện lần đầu tiên thì phải có giải thích và đơn vị tính đi kèm ngay sau phương trình có ký hiệu đó. Nếu cần thiết, danh mục của tất cả các ký hiệu, chữ viết tắt và </w:t>
+      </w:r>
+      <w:r>
+        <w:rPr>
+          <w:lang w:val="fr-FR"/>
+        </w:rPr>
         <w:t xml:space="preserve">ý </w:t>
       </w:r>
       <w:r>
+        <w:rPr>
+          <w:lang w:val="fr-FR"/>
+        </w:rPr>
         <w:t xml:space="preserve">nghĩa của chúng cần được liệt </w:t>
       </w:r>
       <w:r>
+        <w:rPr>
+          <w:lang w:val="fr-FR"/>
+        </w:rPr>
         <w:t>kê và để ở phần đầu của ĐATN</w:t>
       </w:r>
       <w:r>
+        <w:rPr>
+          <w:lang w:val="fr-FR"/>
+        </w:rPr>
         <w:t>/KLTN</w:t>
       </w:r>
       <w:r>
+        <w:rPr>
+          <w:lang w:val="fr-FR"/>
+        </w:rPr>
         <w:t>.</w:t>
       </w:r>
     </w:p>
@@ -19474,212 +19571,212 @@
       <w:pPr>
         <w:pStyle w:val="Heading3"/>
       </w:pPr>
-      <w:bookmarkStart w:id="59" w:name="_Toc168092064"/>
+      <w:bookmarkStart w:id="57" w:name="_Toc168092064"/>
       <w:r>
         <w:t>Viết tắt</w:t>
       </w:r>
+      <w:bookmarkEnd w:id="57"/>
+    </w:p>
+    <w:p>
+      <w:pPr>
+        <w:pStyle w:val="Content"/>
+        <w:rPr>
+          <w:snapToGrid w:val="0"/>
+        </w:rPr>
+      </w:pPr>
+      <w:r>
+        <w:rPr>
+          <w:snapToGrid w:val="0"/>
+        </w:rPr>
+        <w:t>Hạn chế</w:t>
+      </w:r>
+      <w:r>
+        <w:rPr>
+          <w:snapToGrid w:val="0"/>
+        </w:rPr>
+        <w:t xml:space="preserve"> viết tắt</w:t>
+      </w:r>
+      <w:r>
+        <w:rPr>
+          <w:snapToGrid w:val="0"/>
+        </w:rPr>
+        <w:t xml:space="preserve"> trong ĐATN/KL</w:t>
+      </w:r>
+      <w:r>
+        <w:rPr>
+          <w:snapToGrid w:val="0"/>
+        </w:rPr>
+        <w:t>TN</w:t>
+      </w:r>
+      <w:r>
+        <w:rPr>
+          <w:snapToGrid w:val="0"/>
+        </w:rPr>
+        <w:t>. Chỉ</w:t>
+      </w:r>
+      <w:r>
+        <w:rPr>
+          <w:snapToGrid w:val="0"/>
+        </w:rPr>
+        <w:t xml:space="preserve"> nên</w:t>
+      </w:r>
+      <w:r>
+        <w:rPr>
+          <w:snapToGrid w:val="0"/>
+        </w:rPr>
+        <w:t xml:space="preserve"> viết tắt những từ, cụm từ hoặc thuật ngữ được </w:t>
+      </w:r>
+      <w:r>
+        <w:rPr>
+          <w:snapToGrid w:val="0"/>
+        </w:rPr>
+        <w:t>sử dụng nhiều lần trong ĐATN/KL</w:t>
+      </w:r>
+      <w:r>
+        <w:rPr>
+          <w:snapToGrid w:val="0"/>
+        </w:rPr>
+        <w:t>TN</w:t>
+      </w:r>
+      <w:r>
+        <w:rPr>
+          <w:snapToGrid w:val="0"/>
+        </w:rPr>
+        <w:t>.</w:t>
+      </w:r>
+      <w:r>
+        <w:rPr>
+          <w:snapToGrid w:val="0"/>
+        </w:rPr>
+        <w:t xml:space="preserve"> </w:t>
+      </w:r>
+      <w:r>
+        <w:rPr>
+          <w:snapToGrid w:val="0"/>
+        </w:rPr>
+        <w:t>Không viết tắt những cụm từ dài, những mệnh đề hoặc những cụm từ ít xuất hiện.</w:t>
+      </w:r>
+      <w:r>
+        <w:rPr>
+          <w:snapToGrid w:val="0"/>
+        </w:rPr>
+        <w:t xml:space="preserve"> </w:t>
+      </w:r>
+      <w:r>
+        <w:rPr>
+          <w:snapToGrid w:val="0"/>
+        </w:rPr>
+        <w:t>Trong trường hợp</w:t>
+      </w:r>
+      <w:r>
+        <w:rPr>
+          <w:snapToGrid w:val="0"/>
+        </w:rPr>
+        <w:t xml:space="preserve"> cần viết tắt những từ, thuật ngữ, tên các cơ quan, tổ chức . . . thì được viết tắt sau lần viết thứ nhất có kèm theo chữ viết tắt trong ngoặc đơn. Nếu có quá nhiều chữ viết tắt thì phải có bảng danh mục các </w:t>
+      </w:r>
+      <w:r>
+        <w:rPr>
+          <w:snapToGrid w:val="0"/>
+        </w:rPr>
+        <w:t>từ</w:t>
+      </w:r>
+      <w:r>
+        <w:rPr>
+          <w:snapToGrid w:val="0"/>
+        </w:rPr>
+        <w:t xml:space="preserve"> viết tắt (xếp theo thứ tự A, B, C) ở phần đầu</w:t>
+      </w:r>
+      <w:r>
+        <w:rPr>
+          <w:snapToGrid w:val="0"/>
+        </w:rPr>
+        <w:t xml:space="preserve"> ĐATN/KL</w:t>
+      </w:r>
+      <w:r>
+        <w:rPr>
+          <w:snapToGrid w:val="0"/>
+        </w:rPr>
+        <w:t>TN</w:t>
+      </w:r>
+      <w:r>
+        <w:rPr>
+          <w:snapToGrid w:val="0"/>
+        </w:rPr>
+        <w:t>.</w:t>
+      </w:r>
+    </w:p>
+    <w:p>
+      <w:pPr>
+        <w:pStyle w:val="Heading2"/>
+      </w:pPr>
+      <w:bookmarkStart w:id="58" w:name="_Toc168092065"/>
+      <w:r>
+        <w:t>Cách trích dẫn</w:t>
+      </w:r>
+      <w:bookmarkEnd w:id="58"/>
+    </w:p>
+    <w:p>
+      <w:pPr>
+        <w:pStyle w:val="Heading3"/>
+      </w:pPr>
+      <w:bookmarkStart w:id="59" w:name="_Toc168092066"/>
+      <w:r>
+        <w:t xml:space="preserve">Mục tiêu của việc </w:t>
+      </w:r>
+      <w:r>
+        <w:t>trích</w:t>
+      </w:r>
+      <w:r>
+        <w:t xml:space="preserve"> dẫn nguồn tài liệ</w:t>
+      </w:r>
+      <w:r>
+        <w:t>u</w:t>
+      </w:r>
       <w:bookmarkEnd w:id="59"/>
     </w:p>
     <w:p>
       <w:pPr>
-        <w:pStyle w:val="Content"/>
-        <w:rPr>
-          <w:snapToGrid w:val="0"/>
-        </w:rPr>
-      </w:pPr>
-      <w:r>
-        <w:rPr>
-          <w:snapToGrid w:val="0"/>
-        </w:rPr>
-        <w:t>Hạn chế</w:t>
-      </w:r>
-      <w:r>
-        <w:rPr>
-          <w:snapToGrid w:val="0"/>
-        </w:rPr>
-        <w:t xml:space="preserve"> viết tắt</w:t>
-      </w:r>
-      <w:r>
-        <w:rPr>
-          <w:snapToGrid w:val="0"/>
-        </w:rPr>
-        <w:t xml:space="preserve"> trong ĐATN/KL</w:t>
-      </w:r>
-      <w:r>
-        <w:rPr>
-          <w:snapToGrid w:val="0"/>
-        </w:rPr>
-        <w:t>TN</w:t>
-      </w:r>
-      <w:r>
-        <w:rPr>
-          <w:snapToGrid w:val="0"/>
-        </w:rPr>
-        <w:t>. Chỉ</w:t>
-      </w:r>
-      <w:r>
-        <w:rPr>
-          <w:snapToGrid w:val="0"/>
-        </w:rPr>
-        <w:t xml:space="preserve"> nên</w:t>
-      </w:r>
-      <w:r>
-        <w:rPr>
-          <w:snapToGrid w:val="0"/>
-        </w:rPr>
-        <w:t xml:space="preserve"> viết tắt những từ, cụm từ hoặc thuật ngữ được </w:t>
-      </w:r>
-      <w:r>
-        <w:rPr>
-          <w:snapToGrid w:val="0"/>
-        </w:rPr>
-        <w:t>sử dụng nhiều lần trong ĐATN/KL</w:t>
-      </w:r>
-      <w:r>
-        <w:rPr>
-          <w:snapToGrid w:val="0"/>
-        </w:rPr>
-        <w:t>TN</w:t>
-      </w:r>
-      <w:r>
-        <w:rPr>
-          <w:snapToGrid w:val="0"/>
-        </w:rPr>
+        <w:pStyle w:val="Bullet"/>
+      </w:pPr>
+      <w:r>
+        <w:t>Giúp người đọc nhận biết công việc mà bạn đã nghiên cứu và thực hiện.</w:t>
+      </w:r>
+    </w:p>
+    <w:p>
+      <w:pPr>
+        <w:pStyle w:val="Bullet"/>
+      </w:pPr>
+      <w:r>
+        <w:t>Giúp người đọc tìm đ</w:t>
+      </w:r>
+      <w:r>
+        <w:t>ược nguồn tài liệu gốc để có thêm thông tin</w:t>
+      </w:r>
+      <w:r>
         <w:t>.</w:t>
       </w:r>
-      <w:r>
-        <w:rPr>
-          <w:snapToGrid w:val="0"/>
-        </w:rPr>
-        <w:t xml:space="preserve"> </w:t>
-      </w:r>
-      <w:r>
-        <w:rPr>
-          <w:snapToGrid w:val="0"/>
-        </w:rPr>
-        <w:t>Không viết tắt những cụm từ dài, những mệnh đề hoặc những cụm từ ít xuất hiện.</w:t>
-      </w:r>
-      <w:r>
-        <w:rPr>
-          <w:snapToGrid w:val="0"/>
-        </w:rPr>
-        <w:t xml:space="preserve"> </w:t>
-      </w:r>
-      <w:r>
-        <w:rPr>
-          <w:snapToGrid w:val="0"/>
-        </w:rPr>
-        <w:t>Trong trường hợp</w:t>
-      </w:r>
-      <w:r>
-        <w:rPr>
-          <w:snapToGrid w:val="0"/>
-        </w:rPr>
-        <w:t xml:space="preserve"> cần viết tắt những từ, thuật ngữ, tên các cơ quan, tổ chức . . . thì được viết tắt sau lần viết thứ nhất có kèm theo chữ viết tắt trong ngoặc đơn. Nếu có quá nhiều chữ viết tắt thì phải có bảng danh mục các </w:t>
-      </w:r>
-      <w:r>
-        <w:rPr>
-          <w:snapToGrid w:val="0"/>
-        </w:rPr>
-        <w:t>từ</w:t>
-      </w:r>
-      <w:r>
-        <w:rPr>
-          <w:snapToGrid w:val="0"/>
-        </w:rPr>
-        <w:t xml:space="preserve"> viết tắt (xếp theo thứ tự A, B, C) ở phần đầu</w:t>
-      </w:r>
-      <w:r>
-        <w:rPr>
-          <w:snapToGrid w:val="0"/>
-        </w:rPr>
-        <w:t xml:space="preserve"> ĐATN/KL</w:t>
-      </w:r>
-      <w:r>
-        <w:rPr>
-          <w:snapToGrid w:val="0"/>
-        </w:rPr>
-        <w:t>TN</w:t>
-      </w:r>
-      <w:r>
-        <w:rPr>
-          <w:snapToGrid w:val="0"/>
-        </w:rPr>
-        <w:t>.</w:t>
-      </w:r>
-    </w:p>
-    <w:p>
-      <w:pPr>
-        <w:pStyle w:val="Heading2"/>
-      </w:pPr>
-      <w:bookmarkStart w:id="60" w:name="_Toc168092065"/>
-      <w:r>
-        <w:t>Cách trích dẫn</w:t>
-      </w:r>
-      <w:bookmarkEnd w:id="60"/>
+    </w:p>
+    <w:p>
+      <w:pPr>
+        <w:pStyle w:val="Bullet"/>
+      </w:pPr>
+      <w:r>
+        <w:t>Tạo ra sức mạnh cho các luận cứ của bạn.</w:t>
+      </w:r>
+    </w:p>
+    <w:p>
+      <w:pPr>
+        <w:pStyle w:val="Bullet"/>
+      </w:pPr>
+      <w:r>
+        <w:t>Ghi nhận công lao của các tác giả khác.</w:t>
+      </w:r>
     </w:p>
     <w:p>
       <w:pPr>
         <w:pStyle w:val="Heading3"/>
       </w:pPr>
-      <w:bookmarkStart w:id="61" w:name="_Toc168092066"/>
-      <w:r>
-        <w:t xml:space="preserve">Mục tiêu của việc </w:t>
-      </w:r>
-      <w:r>
-        <w:t>trích</w:t>
-      </w:r>
-      <w:r>
-        <w:t xml:space="preserve"> dẫn nguồn tài liệ</w:t>
-      </w:r>
-      <w:r>
-        <w:t>u</w:t>
-      </w:r>
-      <w:bookmarkEnd w:id="61"/>
-    </w:p>
-    <w:p>
-      <w:pPr>
-        <w:pStyle w:val="Bullet"/>
-      </w:pPr>
-      <w:r>
-        <w:t>Giúp người đọc nhận biết công việc mà bạn đã nghiên cứu và thực hiện.</w:t>
-      </w:r>
-    </w:p>
-    <w:p>
-      <w:pPr>
-        <w:pStyle w:val="Bullet"/>
-      </w:pPr>
-      <w:r>
-        <w:t>Giúp người đọc tìm đ</w:t>
-      </w:r>
-      <w:r>
-        <w:t>ược nguồn tài liệu gốc để có thêm thông tin</w:t>
-      </w:r>
-      <w:r>
-        <w:t>.</w:t>
-      </w:r>
-    </w:p>
-    <w:p>
-      <w:pPr>
-        <w:pStyle w:val="Bullet"/>
-      </w:pPr>
-      <w:r>
-        <w:t>Tạo ra sức mạnh cho các luận cứ của bạn.</w:t>
-      </w:r>
-    </w:p>
-    <w:p>
-      <w:pPr>
-        <w:pStyle w:val="Bullet"/>
-      </w:pPr>
-      <w:r>
-        <w:t>Ghi nhận công lao của các tác giả khác.</w:t>
-      </w:r>
-    </w:p>
-    <w:p>
-      <w:pPr>
-        <w:pStyle w:val="Heading3"/>
-      </w:pPr>
-      <w:bookmarkStart w:id="62" w:name="_Toc168092067"/>
+      <w:bookmarkStart w:id="60" w:name="_Toc168092067"/>
       <w:r>
         <w:lastRenderedPageBreak/>
         <w:t>Một số lưu ý</w:t>
@@ -19690,7 +19787,7 @@
       <w:r>
         <w:t xml:space="preserve"> khi trích dẫn</w:t>
       </w:r>
-      <w:bookmarkEnd w:id="62"/>
+      <w:bookmarkEnd w:id="60"/>
     </w:p>
     <w:p>
       <w:pPr>
@@ -20036,12 +20133,12 @@
       <w:pPr>
         <w:pStyle w:val="Heading2"/>
       </w:pPr>
-      <w:bookmarkStart w:id="63" w:name="_Toc168092068"/>
+      <w:bookmarkStart w:id="61" w:name="_Toc168092068"/>
       <w:r>
         <w:lastRenderedPageBreak/>
         <w:t>Kiểu trích dẫn IEEE</w:t>
       </w:r>
-      <w:bookmarkEnd w:id="63"/>
+      <w:bookmarkEnd w:id="61"/>
     </w:p>
     <w:p>
       <w:pPr>
@@ -20223,7 +20320,7 @@
       <w:pPr>
         <w:pStyle w:val="Heading2"/>
       </w:pPr>
-      <w:bookmarkStart w:id="64" w:name="_Toc168092069"/>
+      <w:bookmarkStart w:id="62" w:name="_Toc168092069"/>
       <w:r>
         <w:t>Sử dụng</w:t>
       </w:r>
@@ -20239,17 +20336,17 @@
       <w:r>
         <w:t>thực hiện trích dẫn</w:t>
       </w:r>
-      <w:bookmarkEnd w:id="64"/>
+      <w:bookmarkEnd w:id="62"/>
     </w:p>
     <w:p>
       <w:pPr>
         <w:pStyle w:val="Heading3"/>
       </w:pPr>
-      <w:bookmarkStart w:id="65" w:name="_Toc168092070"/>
+      <w:bookmarkStart w:id="63" w:name="_Toc168092070"/>
       <w:r>
         <w:t>Các bước chuẩn bị</w:t>
       </w:r>
-      <w:bookmarkEnd w:id="65"/>
+      <w:bookmarkEnd w:id="63"/>
     </w:p>
     <w:p>
       <w:pPr>
@@ -20301,154 +20398,154 @@
       <w:pPr>
         <w:pStyle w:val="Heading3"/>
       </w:pPr>
-      <w:bookmarkStart w:id="66" w:name="_Toc168092071"/>
-      <w:bookmarkStart w:id="67" w:name="_Ref343005487"/>
+      <w:bookmarkStart w:id="64" w:name="_Toc168092071"/>
+      <w:bookmarkStart w:id="65" w:name="_Ref343005487"/>
       <w:r>
         <w:t>Cách trích dẫn nguồn tài liệu</w:t>
       </w:r>
+      <w:bookmarkEnd w:id="64"/>
+      <w:r>
+        <w:t xml:space="preserve"> </w:t>
+      </w:r>
+      <w:bookmarkEnd w:id="65"/>
+    </w:p>
+    <w:p>
+      <w:pPr>
+        <w:pStyle w:val="Content"/>
+      </w:pPr>
+      <w:r>
+        <w:t>Ngay</w:t>
+      </w:r>
+      <w:r>
+        <w:t xml:space="preserve"> sau vị trí bạn tham khảo từ một nguồn tài liệu khác</w:t>
+      </w:r>
+      <w:r>
+        <w:rPr>
+          <w:b/>
+        </w:rPr>
+        <w:t xml:space="preserve">, </w:t>
+      </w:r>
+      <w:r>
+        <w:t>trong tab</w:t>
+      </w:r>
+      <w:r>
+        <w:t xml:space="preserve"> </w:t>
+      </w:r>
+      <w:r>
+        <w:rPr>
+          <w:i/>
+        </w:rPr>
+        <w:t>References</w:t>
+      </w:r>
+      <w:r>
+        <w:rPr>
+          <w:i/>
+        </w:rPr>
+        <w:t xml:space="preserve"> </w:t>
+      </w:r>
+      <w:r>
+        <w:t xml:space="preserve">chọn </w:t>
+      </w:r>
+      <w:r>
+        <w:rPr>
+          <w:i/>
+        </w:rPr>
+        <w:t>Style IEEE</w:t>
+      </w:r>
+      <w:r>
+        <w:rPr>
+          <w:i/>
+        </w:rPr>
+        <w:t xml:space="preserve"> </w:t>
+      </w:r>
+      <w:r>
+        <w:t xml:space="preserve">(đối với luận án </w:t>
+      </w:r>
+      <w:r>
+        <w:t xml:space="preserve">nhóm </w:t>
+      </w:r>
+      <w:r>
+        <w:t xml:space="preserve">ngành kỹ thuật), hoặc </w:t>
+      </w:r>
+      <w:r>
+        <w:rPr>
+          <w:i/>
+        </w:rPr>
+        <w:t>Style APA</w:t>
+      </w:r>
+      <w:r>
+        <w:t xml:space="preserve"> (đối với luận án </w:t>
+      </w:r>
+      <w:r>
+        <w:t>nhóm ngành quản lý</w:t>
+      </w:r>
+      <w:r>
+        <w:t>)</w:t>
+      </w:r>
+      <w:r>
+        <w:t xml:space="preserve"> </w:t>
+      </w:r>
+      <w:r>
+        <w:t>rồi bấm</w:t>
+      </w:r>
+      <w:r>
+        <w:t xml:space="preserve"> </w:t>
+      </w:r>
+      <w:r>
+        <w:rPr>
+          <w:i/>
+        </w:rPr>
+        <w:t>Insert Citation</w:t>
+      </w:r>
+      <w:r>
+        <w:t>, sau đó b</w:t>
+      </w:r>
+      <w:r>
+        <w:t xml:space="preserve">ấm </w:t>
+      </w:r>
+      <w:r>
+        <w:rPr>
+          <w:i/>
+        </w:rPr>
+        <w:t>Add new source …</w:t>
+      </w:r>
+      <w:r>
+        <w:t xml:space="preserve">để nhập thông tin về một nguồn tài liệu tham khảo mới, </w:t>
+      </w:r>
+      <w:r>
+        <w:t>h</w:t>
+      </w:r>
+      <w:r>
+        <w:t>oặc chọn một nguồn tài liệu có sẵn trong danh sách.</w:t>
+      </w:r>
+    </w:p>
+    <w:p>
+      <w:pPr>
+        <w:pStyle w:val="Heading3"/>
+        <w:rPr>
+          <w:rFonts w:eastAsiaTheme="minorHAnsi"/>
+        </w:rPr>
+      </w:pPr>
+      <w:bookmarkStart w:id="66" w:name="_Toc168092072"/>
+      <w:r>
+        <w:rPr>
+          <w:rFonts w:eastAsiaTheme="minorHAnsi"/>
+        </w:rPr>
+        <w:t>Cách tạo danh sách các</w:t>
+      </w:r>
+      <w:r>
+        <w:rPr>
+          <w:rFonts w:eastAsiaTheme="minorHAnsi"/>
+        </w:rPr>
+        <w:t>h</w:t>
+      </w:r>
+      <w:r>
+        <w:rPr>
+          <w:rFonts w:eastAsiaTheme="minorHAnsi"/>
+        </w:rPr>
+        <w:t xml:space="preserve"> tài liệu tham khảo</w:t>
+      </w:r>
       <w:bookmarkEnd w:id="66"/>
-      <w:r>
-        <w:t xml:space="preserve"> </w:t>
-      </w:r>
-      <w:bookmarkEnd w:id="67"/>
-    </w:p>
-    <w:p>
-      <w:pPr>
-        <w:pStyle w:val="Content"/>
-      </w:pPr>
-      <w:r>
-        <w:t>Ngay</w:t>
-      </w:r>
-      <w:r>
-        <w:t xml:space="preserve"> sau vị trí bạn tham khảo từ một nguồn tài liệu khác</w:t>
-      </w:r>
-      <w:r>
-        <w:rPr>
-          <w:b/>
-        </w:rPr>
-        <w:t xml:space="preserve">, </w:t>
-      </w:r>
-      <w:r>
-        <w:t>trong tab</w:t>
-      </w:r>
-      <w:r>
-        <w:t xml:space="preserve"> </w:t>
-      </w:r>
-      <w:r>
-        <w:rPr>
-          <w:i/>
-        </w:rPr>
-        <w:t>References</w:t>
-      </w:r>
-      <w:r>
-        <w:rPr>
-          <w:i/>
-        </w:rPr>
-        <w:t xml:space="preserve"> </w:t>
-      </w:r>
-      <w:r>
-        <w:t xml:space="preserve">chọn </w:t>
-      </w:r>
-      <w:r>
-        <w:rPr>
-          <w:i/>
-        </w:rPr>
-        <w:t>Style IEEE</w:t>
-      </w:r>
-      <w:r>
-        <w:rPr>
-          <w:i/>
-        </w:rPr>
-        <w:t xml:space="preserve"> </w:t>
-      </w:r>
-      <w:r>
-        <w:t xml:space="preserve">(đối với luận án </w:t>
-      </w:r>
-      <w:r>
-        <w:t xml:space="preserve">nhóm </w:t>
-      </w:r>
-      <w:r>
-        <w:t xml:space="preserve">ngành kỹ thuật), hoặc </w:t>
-      </w:r>
-      <w:r>
-        <w:rPr>
-          <w:i/>
-        </w:rPr>
-        <w:t>Style APA</w:t>
-      </w:r>
-      <w:r>
-        <w:t xml:space="preserve"> (đối với luận án </w:t>
-      </w:r>
-      <w:r>
-        <w:t>nhóm ngành quản lý</w:t>
-      </w:r>
-      <w:r>
-        <w:t>)</w:t>
-      </w:r>
-      <w:r>
-        <w:t xml:space="preserve"> </w:t>
-      </w:r>
-      <w:r>
-        <w:t>rồi bấm</w:t>
-      </w:r>
-      <w:r>
-        <w:t xml:space="preserve"> </w:t>
-      </w:r>
-      <w:r>
-        <w:rPr>
-          <w:i/>
-        </w:rPr>
-        <w:t>Insert Citation</w:t>
-      </w:r>
-      <w:r>
-        <w:t>, sau đó b</w:t>
-      </w:r>
-      <w:r>
-        <w:t xml:space="preserve">ấm </w:t>
-      </w:r>
-      <w:r>
-        <w:rPr>
-          <w:i/>
-        </w:rPr>
-        <w:t>Add new source …</w:t>
-      </w:r>
-      <w:r>
-        <w:t xml:space="preserve">để nhập thông tin về một nguồn tài liệu tham khảo mới, </w:t>
-      </w:r>
-      <w:r>
-        <w:t>h</w:t>
-      </w:r>
-      <w:r>
-        <w:t>oặc chọn một nguồn tài liệu có sẵn trong danh sách.</w:t>
-      </w:r>
-    </w:p>
-    <w:p>
-      <w:pPr>
-        <w:pStyle w:val="Heading3"/>
-        <w:rPr>
-          <w:rFonts w:eastAsiaTheme="minorHAnsi"/>
-        </w:rPr>
-      </w:pPr>
-      <w:bookmarkStart w:id="68" w:name="_Toc168092072"/>
-      <w:r>
-        <w:rPr>
-          <w:rFonts w:eastAsiaTheme="minorHAnsi"/>
-        </w:rPr>
-        <w:t>Cách tạo danh sách các</w:t>
-      </w:r>
-      <w:r>
-        <w:rPr>
-          <w:rFonts w:eastAsiaTheme="minorHAnsi"/>
-        </w:rPr>
-        <w:t>h</w:t>
-      </w:r>
-      <w:r>
-        <w:rPr>
-          <w:rFonts w:eastAsiaTheme="minorHAnsi"/>
-        </w:rPr>
-        <w:t xml:space="preserve"> tài liệu tham khảo</w:t>
-      </w:r>
-      <w:bookmarkEnd w:id="68"/>
       <w:r>
         <w:rPr>
           <w:rFonts w:eastAsiaTheme="minorHAnsi"/>
@@ -20848,7 +20945,7 @@
           <w:rFonts w:eastAsiaTheme="minorHAnsi"/>
         </w:rPr>
       </w:pPr>
-      <w:bookmarkStart w:id="69" w:name="_Toc168092074"/>
+      <w:bookmarkStart w:id="67" w:name="_Toc168092074"/>
       <w:r>
         <w:rPr>
           <w:rFonts w:eastAsiaTheme="minorHAnsi"/>
@@ -20856,7 +20953,7 @@
         <w:lastRenderedPageBreak/>
         <w:t>PHỤ LỤC</w:t>
       </w:r>
-      <w:bookmarkEnd w:id="69"/>
+      <w:bookmarkEnd w:id="67"/>
     </w:p>
     <w:p>
       <w:pPr>
@@ -20867,7 +20964,7 @@
       </w:pPr>
     </w:p>
     <w:sectPr>
-      <w:footerReference w:type="default" r:id="rId31"/>
+      <w:footerReference w:type="default" r:id="rId32"/>
       <w:pgSz w:w="11907" w:h="16839" w:code="9"/>
       <w:pgMar w:top="1418" w:right="1134" w:bottom="1418" w:left="1701" w:header="283" w:footer="283" w:gutter="0"/>
       <w:pgNumType w:start="1"/>

</xml_diff>